<commit_message>
Updates to Word document
</commit_message>
<xml_diff>
--- a/docassemble/SNAP/data/templates/snap-summary.docx
+++ b/docassemble/SNAP/data/templates/snap-summary.docx
@@ -1,6 +1,6 @@
 
 <file path=word/document.xml><?xml version="1.0" encoding="utf-8"?>
-<w:document xmlns:wpc="http://schemas.microsoft.com/office/word/2010/wordprocessingCanvas" xmlns:cx="http://schemas.microsoft.com/office/drawing/2014/chartex" xmlns:cx1="http://schemas.microsoft.com/office/drawing/2015/9/8/chartex" xmlns:cx2="http://schemas.microsoft.com/office/drawing/2015/10/21/chartex" xmlns:cx3="http://schemas.microsoft.com/office/drawing/2016/5/9/chartex" xmlns:cx4="http://schemas.microsoft.com/office/drawing/2016/5/10/chartex" xmlns:cx5="http://schemas.microsoft.com/office/drawing/2016/5/11/chartex" xmlns:cx6="http://schemas.microsoft.com/office/drawing/2016/5/12/chartex" xmlns:cx7="http://schemas.microsoft.com/office/drawing/2016/5/13/chartex" xmlns:cx8="http://schemas.microsoft.com/office/drawing/2016/5/14/chartex" xmlns:mc="http://schemas.openxmlformats.org/markup-compatibility/2006" xmlns:aink="http://schemas.microsoft.com/office/drawing/2016/ink" xmlns:am3d="http://schemas.microsoft.com/office/drawing/2017/model3d" xmlns:o="urn:schemas-microsoft-com:office:office" xmlns:r="http://schemas.openxmlformats.org/officeDocument/2006/relationships" xmlns:m="http://schemas.openxmlformats.org/officeDocument/2006/math" xmlns:v="urn:schemas-microsoft-com:vml" xmlns:wp14="http://schemas.microsoft.com/office/word/2010/wordprocessingDrawing" xmlns:wp="http://schemas.openxmlformats.org/drawingml/2006/wordprocessingDrawing" xmlns:w10="urn:schemas-microsoft-com:office:word" xmlns:w="http://schemas.openxmlformats.org/wordprocessingml/2006/main" xmlns:w14="http://schemas.microsoft.com/office/word/2010/wordml" xmlns:w15="http://schemas.microsoft.com/office/word/2012/wordml" xmlns:w16cid="http://schemas.microsoft.com/office/word/2016/wordml/cid" xmlns:w16se="http://schemas.microsoft.com/office/word/2015/wordml/symex" xmlns:wpg="http://schemas.microsoft.com/office/word/2010/wordprocessingGroup" xmlns:wpi="http://schemas.microsoft.com/office/word/2010/wordprocessingInk" xmlns:wne="http://schemas.microsoft.com/office/word/2006/wordml" xmlns:wps="http://schemas.microsoft.com/office/word/2010/wordprocessingShape" mc:Ignorable="w14 w15 w16se w16cid wp14">
+<w:document xmlns:wpc="http://schemas.microsoft.com/office/word/2010/wordprocessingCanvas" xmlns:cx="http://schemas.microsoft.com/office/drawing/2014/chartex" xmlns:cx1="http://schemas.microsoft.com/office/drawing/2015/9/8/chartex" xmlns:cx2="http://schemas.microsoft.com/office/drawing/2015/10/21/chartex" xmlns:cx3="http://schemas.microsoft.com/office/drawing/2016/5/9/chartex" xmlns:cx4="http://schemas.microsoft.com/office/drawing/2016/5/10/chartex" xmlns:cx5="http://schemas.microsoft.com/office/drawing/2016/5/11/chartex" xmlns:cx6="http://schemas.microsoft.com/office/drawing/2016/5/12/chartex" xmlns:cx7="http://schemas.microsoft.com/office/drawing/2016/5/13/chartex" xmlns:cx8="http://schemas.microsoft.com/office/drawing/2016/5/14/chartex" xmlns:mc="http://schemas.openxmlformats.org/markup-compatibility/2006" xmlns:aink="http://schemas.microsoft.com/office/drawing/2016/ink" xmlns:am3d="http://schemas.microsoft.com/office/drawing/2017/model3d" xmlns:o="urn:schemas-microsoft-com:office:office" xmlns:oel="http://schemas.microsoft.com/office/2019/extlst" xmlns:r="http://schemas.openxmlformats.org/officeDocument/2006/relationships" xmlns:m="http://schemas.openxmlformats.org/officeDocument/2006/math" xmlns:v="urn:schemas-microsoft-com:vml" xmlns:wp14="http://schemas.microsoft.com/office/word/2010/wordprocessingDrawing" xmlns:wp="http://schemas.openxmlformats.org/drawingml/2006/wordprocessingDrawing" xmlns:w10="urn:schemas-microsoft-com:office:word" xmlns:w="http://schemas.openxmlformats.org/wordprocessingml/2006/main" xmlns:w14="http://schemas.microsoft.com/office/word/2010/wordml" xmlns:w15="http://schemas.microsoft.com/office/word/2012/wordml" xmlns:w16cex="http://schemas.microsoft.com/office/word/2018/wordml/cex" xmlns:w16cid="http://schemas.microsoft.com/office/word/2016/wordml/cid" xmlns:w16="http://schemas.microsoft.com/office/word/2018/wordml" xmlns:w16du="http://schemas.microsoft.com/office/word/2023/wordml/word16du" xmlns:w16sdtdh="http://schemas.microsoft.com/office/word/2020/wordml/sdtdatahash" xmlns:w16se="http://schemas.microsoft.com/office/word/2015/wordml/symex" xmlns:wpg="http://schemas.microsoft.com/office/word/2010/wordprocessingGroup" xmlns:wpi="http://schemas.microsoft.com/office/word/2010/wordprocessingInk" xmlns:wne="http://schemas.microsoft.com/office/word/2006/wordml" xmlns:wps="http://schemas.microsoft.com/office/word/2010/wordprocessingShape" mc:Ignorable="w14 w15 w16se w16cid w16 w16cex w16sdtdh w16du wp14">
   <w:body>
     <w:p>
       <w:pPr>
@@ -20,13 +20,7 @@
           <w:rPr>
             <w:rStyle w:val="InternetLink"/>
           </w:rPr>
-          <w:t>Mass</w:t>
-        </w:r>
-        <w:r>
-          <w:rPr>
-            <w:rStyle w:val="InternetLink"/>
-          </w:rPr>
-          <w:t>LegalServices.org</w:t>
+          <w:t>MassLegalServices.org</w:t>
         </w:r>
       </w:hyperlink>
       <w:r>
@@ -155,18 +149,7 @@
                 <w:sz w:val="22"/>
                 <w:szCs w:val="22"/>
               </w:rPr>
-              <w:t>Number of people in you</w:t>
-            </w:r>
-            <w:r>
-              <w:rPr>
-                <w:rFonts w:asciiTheme="minorHAnsi" w:eastAsiaTheme="minorEastAsia" w:hAnsiTheme="minorHAnsi" w:cstheme="minorBidi"/>
-                <w:b w:val="0"/>
-                <w:bCs w:val="0"/>
-                <w:color w:val="auto"/>
-                <w:sz w:val="22"/>
-                <w:szCs w:val="22"/>
-              </w:rPr>
-              <w:t xml:space="preserve">r household is {{ </w:t>
+              <w:t xml:space="preserve">Number of people in your household is {{ </w:t>
             </w:r>
             <w:proofErr w:type="spellStart"/>
             <w:r>
@@ -470,18 +453,7 @@
                 <w:sz w:val="22"/>
                 <w:szCs w:val="22"/>
               </w:rPr>
-              <w:t xml:space="preserve"> </w:t>
-            </w:r>
-            <w:r>
-              <w:rPr>
-                <w:rFonts w:asciiTheme="minorHAnsi" w:eastAsiaTheme="minorEastAsia" w:hAnsiTheme="minorHAnsi" w:cstheme="minorBidi"/>
-                <w:b w:val="0"/>
-                <w:bCs w:val="0"/>
-                <w:color w:val="auto"/>
-                <w:sz w:val="22"/>
-                <w:szCs w:val="22"/>
-              </w:rPr>
-              <w:t>&gt; 0 %}</w:t>
+              <w:t xml:space="preserve"> &gt; 0 %}</w:t>
             </w:r>
           </w:p>
           <w:p>
@@ -812,18 +784,7 @@
                 <w:sz w:val="22"/>
                 <w:szCs w:val="22"/>
               </w:rPr>
-              <w:t>Your monthly child care costs are</w:t>
-            </w:r>
-            <w:r>
-              <w:rPr>
-                <w:rFonts w:asciiTheme="minorHAnsi" w:eastAsiaTheme="minorEastAsia" w:hAnsiTheme="minorHAnsi" w:cstheme="minorBidi"/>
-                <w:b w:val="0"/>
-                <w:bCs w:val="0"/>
-                <w:color w:val="auto"/>
-                <w:sz w:val="22"/>
-                <w:szCs w:val="22"/>
-              </w:rPr>
-              <w:t xml:space="preserve"> ${{ (</w:t>
+              <w:t>Your monthly child care costs are ${{ (</w:t>
             </w:r>
             <w:proofErr w:type="spellStart"/>
             <w:r>
@@ -1147,18 +1108,7 @@
                 <w:sz w:val="22"/>
                 <w:szCs w:val="22"/>
               </w:rPr>
-              <w:t xml:space="preserve">== “Yes” </w:t>
-            </w:r>
-            <w:r>
-              <w:rPr>
-                <w:rFonts w:asciiTheme="minorHAnsi" w:eastAsiaTheme="minorEastAsia" w:hAnsiTheme="minorHAnsi" w:cstheme="minorBidi"/>
-                <w:b w:val="0"/>
-                <w:bCs w:val="0"/>
-                <w:color w:val="auto"/>
-                <w:sz w:val="22"/>
-                <w:szCs w:val="22"/>
-              </w:rPr>
-              <w:t>%}</w:t>
+              <w:t>== “Yes” %}</w:t>
             </w:r>
           </w:p>
           <w:p>
@@ -1654,18 +1604,7 @@
                 <w:sz w:val="22"/>
                 <w:szCs w:val="22"/>
               </w:rPr>
-              <w:t>{%p if ElderlyOr</w:t>
-            </w:r>
-            <w:r>
-              <w:rPr>
-                <w:rFonts w:asciiTheme="minorHAnsi" w:eastAsiaTheme="minorEastAsia" w:hAnsiTheme="minorHAnsi" w:cstheme="minorBidi"/>
-                <w:b w:val="0"/>
-                <w:bCs w:val="0"/>
-                <w:color w:val="auto"/>
-                <w:sz w:val="22"/>
-                <w:szCs w:val="22"/>
-              </w:rPr>
-              <w:t>Disabled1  == “Yes” %}</w:t>
+              <w:t>{%p if ElderlyOrDisabled1  == “Yes” %}</w:t>
             </w:r>
           </w:p>
           <w:p>
@@ -1724,8 +1663,6 @@
           <w:b/>
         </w:rPr>
       </w:pPr>
-      <w:bookmarkStart w:id="0" w:name="_GoBack"/>
-      <w:bookmarkEnd w:id="0"/>
       <w:r>
         <w:rPr>
           <w:b/>
@@ -1747,10 +1684,7 @@
         </w:rPr>
       </w:pPr>
       <w:r>
-        <w:t>Apply online at DTAConnec</w:t>
-      </w:r>
-      <w:r>
-        <w:t xml:space="preserve">t.com </w:t>
+        <w:t xml:space="preserve">Apply online at DTAConnect.com </w:t>
       </w:r>
     </w:p>
     <w:p>
@@ -1846,10 +1780,27 @@
         </w:rPr>
       </w:pPr>
       <w:r>
-        <w:t>Call Project Bread’s Food Source Hotline: 1-800-645</w:t>
+        <w:t xml:space="preserve">Call a SNAP outreach partner or Project Bread’s Food Source Hotline: 1-800-645-8333. See </w:t>
+      </w:r>
+      <w:hyperlink r:id="rId9" w:history="1">
+        <w:r>
+          <w:rPr>
+            <w:rStyle w:val="Hyperlink"/>
+          </w:rPr>
+          <w:t>Mass.gov/info-details/snap-outreach-partner</w:t>
+        </w:r>
+        <w:r>
+          <w:rPr>
+            <w:rStyle w:val="Hyperlink"/>
+          </w:rPr>
+          <w:t>s</w:t>
+        </w:r>
+      </w:hyperlink>
+      <w:r>
+        <w:t xml:space="preserve"> </w:t>
       </w:r>
       <w:r>
-        <w:t xml:space="preserve">-8333 </w:t>
+        <w:t xml:space="preserve"> </w:t>
       </w:r>
     </w:p>
     <w:p>
@@ -1906,23 +1857,24 @@
         </w:numPr>
       </w:pPr>
       <w:r>
-        <w:t xml:space="preserve">DTA needs to approve or deny </w:t>
-      </w:r>
-      <w:r>
-        <w:t xml:space="preserve">a case within 30 days of the date of application. Some households are eligible for emergency (expedited) SNAP within 7 days. </w:t>
+        <w:t xml:space="preserve">DTA needs to approve or deny a case within 30 days of the date of application. Some households are eligible for emergency (expedited) SNAP within 7 days. </w:t>
       </w:r>
     </w:p>
     <w:p>
-      <w:pPr>
-        <w:rPr>
-          <w:b/>
-        </w:rPr>
-      </w:pPr>
       <w:r>
         <w:rPr>
           <w:b/>
         </w:rPr>
-        <w:t xml:space="preserve">If you get SNAP, you can also get HIP... </w:t>
+        <w:t xml:space="preserve">If you get SNAP, you can also get </w:t>
+      </w:r>
+      <w:r>
+        <w:rPr>
+          <w:b/>
+        </w:rPr>
+        <w:t>other benefits like Summer EBT, HIP, WIC and more. Learn more about the added benefits of SNAP here</w:t>
+      </w:r>
+      <w:r>
+        <w:t xml:space="preserve">: </w:t>
       </w:r>
     </w:p>
     <w:p>
@@ -1930,54 +1882,17 @@
         <w:pStyle w:val="ListParagraph"/>
         <w:numPr>
           <w:ilvl w:val="0"/>
-          <w:numId w:val="3"/>
+          <w:numId w:val="2"/>
         </w:numPr>
-        <w:rPr>
-          <w:sz w:val="20"/>
-          <w:szCs w:val="20"/>
-        </w:rPr>
-      </w:pPr>
-      <w:r>
-        <w:t xml:space="preserve">HIP is the Healthy Incentive Program - it is a seasonal program that helps you buy more </w:t>
-      </w:r>
-      <w:r>
-        <w:t>fruits and vegetables.</w:t>
-      </w:r>
-    </w:p>
-    <w:p>
-      <w:pPr>
-        <w:pStyle w:val="ListParagraph"/>
-        <w:numPr>
-          <w:ilvl w:val="0"/>
-          <w:numId w:val="3"/>
-        </w:numPr>
-        <w:rPr>
-          <w:sz w:val="20"/>
-          <w:szCs w:val="20"/>
-        </w:rPr>
-      </w:pPr>
-      <w:r>
-        <w:t xml:space="preserve">HIP provides a dollar for dollar match on eligible fruits and vegetable purchases up to a monthly limit at approved HIP retailers including farmers’ markets and farm stands. </w:t>
-      </w:r>
-    </w:p>
-    <w:p>
-      <w:pPr>
-        <w:pStyle w:val="ListParagraph"/>
-        <w:numPr>
-          <w:ilvl w:val="0"/>
-          <w:numId w:val="3"/>
-        </w:numPr>
-        <w:rPr>
-          <w:sz w:val="20"/>
-          <w:szCs w:val="20"/>
-        </w:rPr>
-      </w:pPr>
-      <w:r>
-        <w:t>For example, you can get up to $40/month HIP for 1 and 2 p</w:t>
-      </w:r>
-      <w:r>
-        <w:t xml:space="preserve">erson household. For more information, go to Mass.gov/HIP. </w:t>
-      </w:r>
+      </w:pPr>
+      <w:hyperlink r:id="rId10" w:history="1">
+        <w:r>
+          <w:rPr>
+            <w:rStyle w:val="Hyperlink"/>
+          </w:rPr>
+          <w:t>https://www.masslegalservices.org/content/infographic-flier-added-benefits-snap-benefits-five-languages</w:t>
+        </w:r>
+      </w:hyperlink>
     </w:p>
     <w:p>
       <w:pPr>
@@ -2005,7 +1920,15 @@
         </w:rPr>
       </w:pPr>
       <w:r>
-        <w:t xml:space="preserve">If you are denied SNAP or you disagree with how much DTA gives you, you have rights. </w:t>
+        <w:t xml:space="preserve">If you are denied SNAP or </w:t>
+      </w:r>
+      <w:proofErr w:type="gramStart"/>
+      <w:r>
+        <w:t>you disagree</w:t>
+      </w:r>
+      <w:proofErr w:type="gramEnd"/>
+      <w:r>
+        <w:t xml:space="preserve"> with how much DTA gives you, you have rights. </w:t>
       </w:r>
     </w:p>
     <w:p>
@@ -2019,7 +1942,7 @@
       <w:r>
         <w:t xml:space="preserve">Find your local Legal Services office at </w:t>
       </w:r>
-      <w:hyperlink r:id="rId9">
+      <w:hyperlink r:id="rId11">
         <w:r>
           <w:rPr>
             <w:rStyle w:val="InternetLink"/>
@@ -2032,8 +1955,8 @@
       </w:r>
     </w:p>
     <w:sectPr>
-      <w:headerReference w:type="default" r:id="rId10"/>
-      <w:footerReference w:type="default" r:id="rId11"/>
+      <w:headerReference w:type="default" r:id="rId12"/>
+      <w:footerReference w:type="default" r:id="rId13"/>
       <w:pgSz w:w="12240" w:h="15840"/>
       <w:pgMar w:top="1440" w:right="1080" w:bottom="1440" w:left="1080" w:header="720" w:footer="720" w:gutter="0"/>
       <w:cols w:space="720"/>
@@ -2045,7 +1968,7 @@
 </file>
 
 <file path=word/endnotes.xml><?xml version="1.0" encoding="utf-8"?>
-<w:endnotes xmlns:wpc="http://schemas.microsoft.com/office/word/2010/wordprocessingCanvas" xmlns:cx="http://schemas.microsoft.com/office/drawing/2014/chartex" xmlns:cx1="http://schemas.microsoft.com/office/drawing/2015/9/8/chartex" xmlns:cx2="http://schemas.microsoft.com/office/drawing/2015/10/21/chartex" xmlns:cx3="http://schemas.microsoft.com/office/drawing/2016/5/9/chartex" xmlns:cx4="http://schemas.microsoft.com/office/drawing/2016/5/10/chartex" xmlns:cx5="http://schemas.microsoft.com/office/drawing/2016/5/11/chartex" xmlns:cx6="http://schemas.microsoft.com/office/drawing/2016/5/12/chartex" xmlns:cx7="http://schemas.microsoft.com/office/drawing/2016/5/13/chartex" xmlns:cx8="http://schemas.microsoft.com/office/drawing/2016/5/14/chartex" xmlns:mc="http://schemas.openxmlformats.org/markup-compatibility/2006" xmlns:aink="http://schemas.microsoft.com/office/drawing/2016/ink" xmlns:am3d="http://schemas.microsoft.com/office/drawing/2017/model3d" xmlns:o="urn:schemas-microsoft-com:office:office" xmlns:r="http://schemas.openxmlformats.org/officeDocument/2006/relationships" xmlns:m="http://schemas.openxmlformats.org/officeDocument/2006/math" xmlns:v="urn:schemas-microsoft-com:vml" xmlns:wp14="http://schemas.microsoft.com/office/word/2010/wordprocessingDrawing" xmlns:wp="http://schemas.openxmlformats.org/drawingml/2006/wordprocessingDrawing" xmlns:w10="urn:schemas-microsoft-com:office:word" xmlns:w="http://schemas.openxmlformats.org/wordprocessingml/2006/main" xmlns:w14="http://schemas.microsoft.com/office/word/2010/wordml" xmlns:w15="http://schemas.microsoft.com/office/word/2012/wordml" xmlns:w16cid="http://schemas.microsoft.com/office/word/2016/wordml/cid" xmlns:w16se="http://schemas.microsoft.com/office/word/2015/wordml/symex" xmlns:wpg="http://schemas.microsoft.com/office/word/2010/wordprocessingGroup" xmlns:wpi="http://schemas.microsoft.com/office/word/2010/wordprocessingInk" xmlns:wne="http://schemas.microsoft.com/office/word/2006/wordml" xmlns:wps="http://schemas.microsoft.com/office/word/2010/wordprocessingShape" mc:Ignorable="w14 w15 w16se w16cid wp14">
+<w:endnotes xmlns:wpc="http://schemas.microsoft.com/office/word/2010/wordprocessingCanvas" xmlns:cx="http://schemas.microsoft.com/office/drawing/2014/chartex" xmlns:cx1="http://schemas.microsoft.com/office/drawing/2015/9/8/chartex" xmlns:cx2="http://schemas.microsoft.com/office/drawing/2015/10/21/chartex" xmlns:cx3="http://schemas.microsoft.com/office/drawing/2016/5/9/chartex" xmlns:cx4="http://schemas.microsoft.com/office/drawing/2016/5/10/chartex" xmlns:cx5="http://schemas.microsoft.com/office/drawing/2016/5/11/chartex" xmlns:cx6="http://schemas.microsoft.com/office/drawing/2016/5/12/chartex" xmlns:cx7="http://schemas.microsoft.com/office/drawing/2016/5/13/chartex" xmlns:cx8="http://schemas.microsoft.com/office/drawing/2016/5/14/chartex" xmlns:mc="http://schemas.openxmlformats.org/markup-compatibility/2006" xmlns:aink="http://schemas.microsoft.com/office/drawing/2016/ink" xmlns:am3d="http://schemas.microsoft.com/office/drawing/2017/model3d" xmlns:o="urn:schemas-microsoft-com:office:office" xmlns:oel="http://schemas.microsoft.com/office/2019/extlst" xmlns:r="http://schemas.openxmlformats.org/officeDocument/2006/relationships" xmlns:m="http://schemas.openxmlformats.org/officeDocument/2006/math" xmlns:v="urn:schemas-microsoft-com:vml" xmlns:wp14="http://schemas.microsoft.com/office/word/2010/wordprocessingDrawing" xmlns:wp="http://schemas.openxmlformats.org/drawingml/2006/wordprocessingDrawing" xmlns:w10="urn:schemas-microsoft-com:office:word" xmlns:w="http://schemas.openxmlformats.org/wordprocessingml/2006/main" xmlns:w14="http://schemas.microsoft.com/office/word/2010/wordml" xmlns:w15="http://schemas.microsoft.com/office/word/2012/wordml" xmlns:w16cex="http://schemas.microsoft.com/office/word/2018/wordml/cex" xmlns:w16cid="http://schemas.microsoft.com/office/word/2016/wordml/cid" xmlns:w16="http://schemas.microsoft.com/office/word/2018/wordml" xmlns:w16du="http://schemas.microsoft.com/office/word/2023/wordml/word16du" xmlns:w16sdtdh="http://schemas.microsoft.com/office/word/2020/wordml/sdtdatahash" xmlns:w16se="http://schemas.microsoft.com/office/word/2015/wordml/symex" xmlns:wpg="http://schemas.microsoft.com/office/word/2010/wordprocessingGroup" xmlns:wpi="http://schemas.microsoft.com/office/word/2010/wordprocessingInk" xmlns:wne="http://schemas.microsoft.com/office/word/2006/wordml" xmlns:wps="http://schemas.microsoft.com/office/word/2010/wordprocessingShape" mc:Ignorable="w14 w15 w16se w16cid w16 w16cex w16sdtdh w16du wp14">
   <w:endnote w:type="separator" w:id="-1">
     <w:p>
       <w:pPr>
@@ -2070,7 +1993,7 @@
 </file>
 
 <file path=word/footer1.xml><?xml version="1.0" encoding="utf-8"?>
-<w:ftr xmlns:wpc="http://schemas.microsoft.com/office/word/2010/wordprocessingCanvas" xmlns:cx="http://schemas.microsoft.com/office/drawing/2014/chartex" xmlns:cx1="http://schemas.microsoft.com/office/drawing/2015/9/8/chartex" xmlns:cx2="http://schemas.microsoft.com/office/drawing/2015/10/21/chartex" xmlns:cx3="http://schemas.microsoft.com/office/drawing/2016/5/9/chartex" xmlns:cx4="http://schemas.microsoft.com/office/drawing/2016/5/10/chartex" xmlns:cx5="http://schemas.microsoft.com/office/drawing/2016/5/11/chartex" xmlns:cx6="http://schemas.microsoft.com/office/drawing/2016/5/12/chartex" xmlns:cx7="http://schemas.microsoft.com/office/drawing/2016/5/13/chartex" xmlns:cx8="http://schemas.microsoft.com/office/drawing/2016/5/14/chartex" xmlns:mc="http://schemas.openxmlformats.org/markup-compatibility/2006" xmlns:aink="http://schemas.microsoft.com/office/drawing/2016/ink" xmlns:am3d="http://schemas.microsoft.com/office/drawing/2017/model3d" xmlns:o="urn:schemas-microsoft-com:office:office" xmlns:r="http://schemas.openxmlformats.org/officeDocument/2006/relationships" xmlns:m="http://schemas.openxmlformats.org/officeDocument/2006/math" xmlns:v="urn:schemas-microsoft-com:vml" xmlns:wp14="http://schemas.microsoft.com/office/word/2010/wordprocessingDrawing" xmlns:wp="http://schemas.openxmlformats.org/drawingml/2006/wordprocessingDrawing" xmlns:w10="urn:schemas-microsoft-com:office:word" xmlns:w="http://schemas.openxmlformats.org/wordprocessingml/2006/main" xmlns:w14="http://schemas.microsoft.com/office/word/2010/wordml" xmlns:w15="http://schemas.microsoft.com/office/word/2012/wordml" xmlns:w16cid="http://schemas.microsoft.com/office/word/2016/wordml/cid" xmlns:w16se="http://schemas.microsoft.com/office/word/2015/wordml/symex" xmlns:wpg="http://schemas.microsoft.com/office/word/2010/wordprocessingGroup" xmlns:wpi="http://schemas.microsoft.com/office/word/2010/wordprocessingInk" xmlns:wne="http://schemas.microsoft.com/office/word/2006/wordml" xmlns:wps="http://schemas.microsoft.com/office/word/2010/wordprocessingShape" mc:Ignorable="w14 w15 w16se w16cid wp14">
+<w:ftr xmlns:wpc="http://schemas.microsoft.com/office/word/2010/wordprocessingCanvas" xmlns:cx="http://schemas.microsoft.com/office/drawing/2014/chartex" xmlns:cx1="http://schemas.microsoft.com/office/drawing/2015/9/8/chartex" xmlns:cx2="http://schemas.microsoft.com/office/drawing/2015/10/21/chartex" xmlns:cx3="http://schemas.microsoft.com/office/drawing/2016/5/9/chartex" xmlns:cx4="http://schemas.microsoft.com/office/drawing/2016/5/10/chartex" xmlns:cx5="http://schemas.microsoft.com/office/drawing/2016/5/11/chartex" xmlns:cx6="http://schemas.microsoft.com/office/drawing/2016/5/12/chartex" xmlns:cx7="http://schemas.microsoft.com/office/drawing/2016/5/13/chartex" xmlns:cx8="http://schemas.microsoft.com/office/drawing/2016/5/14/chartex" xmlns:mc="http://schemas.openxmlformats.org/markup-compatibility/2006" xmlns:aink="http://schemas.microsoft.com/office/drawing/2016/ink" xmlns:am3d="http://schemas.microsoft.com/office/drawing/2017/model3d" xmlns:o="urn:schemas-microsoft-com:office:office" xmlns:oel="http://schemas.microsoft.com/office/2019/extlst" xmlns:r="http://schemas.openxmlformats.org/officeDocument/2006/relationships" xmlns:m="http://schemas.openxmlformats.org/officeDocument/2006/math" xmlns:v="urn:schemas-microsoft-com:vml" xmlns:wp14="http://schemas.microsoft.com/office/word/2010/wordprocessingDrawing" xmlns:wp="http://schemas.openxmlformats.org/drawingml/2006/wordprocessingDrawing" xmlns:w10="urn:schemas-microsoft-com:office:word" xmlns:w="http://schemas.openxmlformats.org/wordprocessingml/2006/main" xmlns:w14="http://schemas.microsoft.com/office/word/2010/wordml" xmlns:w15="http://schemas.microsoft.com/office/word/2012/wordml" xmlns:w16cex="http://schemas.microsoft.com/office/word/2018/wordml/cex" xmlns:w16cid="http://schemas.microsoft.com/office/word/2016/wordml/cid" xmlns:w16="http://schemas.microsoft.com/office/word/2018/wordml" xmlns:w16du="http://schemas.microsoft.com/office/word/2023/wordml/word16du" xmlns:w16sdtdh="http://schemas.microsoft.com/office/word/2020/wordml/sdtdatahash" xmlns:w16se="http://schemas.microsoft.com/office/word/2015/wordml/symex" xmlns:wpg="http://schemas.microsoft.com/office/word/2010/wordprocessingGroup" xmlns:wpi="http://schemas.microsoft.com/office/word/2010/wordprocessingInk" xmlns:wne="http://schemas.microsoft.com/office/word/2006/wordml" xmlns:wps="http://schemas.microsoft.com/office/word/2010/wordprocessingShape" mc:Ignorable="w14 w15 w16se w16cid w16 w16cex w16sdtdh w16du wp14">
   <w:p>
     <w:pPr>
       <w:pStyle w:val="Footer"/>
@@ -2082,7 +2005,7 @@
       <mc:AlternateContent>
         <mc:Choice Requires="wps">
           <w:drawing>
-            <wp:anchor distT="0" distB="0" distL="0" distR="0" simplePos="0" relativeHeight="4" behindDoc="1" locked="0" layoutInCell="1" allowOverlap="1" wp14:anchorId="7F04BBC8">
+            <wp:anchor distT="0" distB="0" distL="0" distR="0" simplePos="0" relativeHeight="4" behindDoc="1" locked="0" layoutInCell="1" allowOverlap="1" wp14:anchorId="0181EC6A">
               <wp:simplePos x="0" y="0"/>
               <wp:positionH relativeFrom="column">
                 <wp:posOffset>-13335</wp:posOffset>
@@ -2135,7 +2058,7 @@
         </mc:Choice>
         <mc:Fallback>
           <w:pict>
-            <v:line w14:anchorId="658FBDE3" id="Straight Connector 1" o:spid="_x0000_s1026" style="position:absolute;z-index:-503316476;visibility:visible;mso-wrap-style:square;mso-wrap-distance-left:0;mso-wrap-distance-top:0;mso-wrap-distance-right:0;mso-wrap-distance-bottom:0;mso-position-horizontal:absolute;mso-position-horizontal-relative:text;mso-position-vertical:absolute;mso-position-vertical-relative:text" from="-1.05pt,-7.65pt" to="521.4pt,-7.55pt" o:gfxdata="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" strokecolor="#4a7ebb"/>
+            <v:line w14:anchorId="7884C96D" id="Straight Connector 1" o:spid="_x0000_s1026" style="position:absolute;z-index:-503316476;visibility:visible;mso-wrap-style:square;mso-wrap-distance-left:0;mso-wrap-distance-top:0;mso-wrap-distance-right:0;mso-wrap-distance-bottom:0;mso-position-horizontal:absolute;mso-position-horizontal-relative:text;mso-position-vertical:absolute;mso-position-vertical-relative:text" from="-1.05pt,-7.65pt" to="521.4pt,-7.55pt" o:gfxdata="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" strokecolor="#4a7ebb"/>
           </w:pict>
         </mc:Fallback>
       </mc:AlternateContent>
@@ -2171,13 +2094,7 @@
         <w:rFonts w:asciiTheme="majorHAnsi" w:eastAsiaTheme="majorEastAsia" w:hAnsiTheme="majorHAnsi" w:cstheme="majorBidi"/>
       </w:rPr>
       <w:tab/>
-      <w:t>Pa</w:t>
-    </w:r>
-    <w:r>
-      <w:rPr>
-        <w:rFonts w:asciiTheme="majorHAnsi" w:eastAsiaTheme="majorEastAsia" w:hAnsiTheme="majorHAnsi" w:cstheme="majorBidi"/>
-      </w:rPr>
-      <w:t xml:space="preserve">ge </w:t>
+      <w:t xml:space="preserve">Page </w:t>
     </w:r>
     <w:r>
       <w:rPr>
@@ -2214,7 +2131,7 @@
 </file>
 
 <file path=word/footnotes.xml><?xml version="1.0" encoding="utf-8"?>
-<w:footnotes xmlns:wpc="http://schemas.microsoft.com/office/word/2010/wordprocessingCanvas" xmlns:cx="http://schemas.microsoft.com/office/drawing/2014/chartex" xmlns:cx1="http://schemas.microsoft.com/office/drawing/2015/9/8/chartex" xmlns:cx2="http://schemas.microsoft.com/office/drawing/2015/10/21/chartex" xmlns:cx3="http://schemas.microsoft.com/office/drawing/2016/5/9/chartex" xmlns:cx4="http://schemas.microsoft.com/office/drawing/2016/5/10/chartex" xmlns:cx5="http://schemas.microsoft.com/office/drawing/2016/5/11/chartex" xmlns:cx6="http://schemas.microsoft.com/office/drawing/2016/5/12/chartex" xmlns:cx7="http://schemas.microsoft.com/office/drawing/2016/5/13/chartex" xmlns:cx8="http://schemas.microsoft.com/office/drawing/2016/5/14/chartex" xmlns:mc="http://schemas.openxmlformats.org/markup-compatibility/2006" xmlns:aink="http://schemas.microsoft.com/office/drawing/2016/ink" xmlns:am3d="http://schemas.microsoft.com/office/drawing/2017/model3d" xmlns:o="urn:schemas-microsoft-com:office:office" xmlns:r="http://schemas.openxmlformats.org/officeDocument/2006/relationships" xmlns:m="http://schemas.openxmlformats.org/officeDocument/2006/math" xmlns:v="urn:schemas-microsoft-com:vml" xmlns:wp14="http://schemas.microsoft.com/office/word/2010/wordprocessingDrawing" xmlns:wp="http://schemas.openxmlformats.org/drawingml/2006/wordprocessingDrawing" xmlns:w10="urn:schemas-microsoft-com:office:word" xmlns:w="http://schemas.openxmlformats.org/wordprocessingml/2006/main" xmlns:w14="http://schemas.microsoft.com/office/word/2010/wordml" xmlns:w15="http://schemas.microsoft.com/office/word/2012/wordml" xmlns:w16cid="http://schemas.microsoft.com/office/word/2016/wordml/cid" xmlns:w16se="http://schemas.microsoft.com/office/word/2015/wordml/symex" xmlns:wpg="http://schemas.microsoft.com/office/word/2010/wordprocessingGroup" xmlns:wpi="http://schemas.microsoft.com/office/word/2010/wordprocessingInk" xmlns:wne="http://schemas.microsoft.com/office/word/2006/wordml" xmlns:wps="http://schemas.microsoft.com/office/word/2010/wordprocessingShape" mc:Ignorable="w14 w15 w16se w16cid wp14">
+<w:footnotes xmlns:wpc="http://schemas.microsoft.com/office/word/2010/wordprocessingCanvas" xmlns:cx="http://schemas.microsoft.com/office/drawing/2014/chartex" xmlns:cx1="http://schemas.microsoft.com/office/drawing/2015/9/8/chartex" xmlns:cx2="http://schemas.microsoft.com/office/drawing/2015/10/21/chartex" xmlns:cx3="http://schemas.microsoft.com/office/drawing/2016/5/9/chartex" xmlns:cx4="http://schemas.microsoft.com/office/drawing/2016/5/10/chartex" xmlns:cx5="http://schemas.microsoft.com/office/drawing/2016/5/11/chartex" xmlns:cx6="http://schemas.microsoft.com/office/drawing/2016/5/12/chartex" xmlns:cx7="http://schemas.microsoft.com/office/drawing/2016/5/13/chartex" xmlns:cx8="http://schemas.microsoft.com/office/drawing/2016/5/14/chartex" xmlns:mc="http://schemas.openxmlformats.org/markup-compatibility/2006" xmlns:aink="http://schemas.microsoft.com/office/drawing/2016/ink" xmlns:am3d="http://schemas.microsoft.com/office/drawing/2017/model3d" xmlns:o="urn:schemas-microsoft-com:office:office" xmlns:oel="http://schemas.microsoft.com/office/2019/extlst" xmlns:r="http://schemas.openxmlformats.org/officeDocument/2006/relationships" xmlns:m="http://schemas.openxmlformats.org/officeDocument/2006/math" xmlns:v="urn:schemas-microsoft-com:vml" xmlns:wp14="http://schemas.microsoft.com/office/word/2010/wordprocessingDrawing" xmlns:wp="http://schemas.openxmlformats.org/drawingml/2006/wordprocessingDrawing" xmlns:w10="urn:schemas-microsoft-com:office:word" xmlns:w="http://schemas.openxmlformats.org/wordprocessingml/2006/main" xmlns:w14="http://schemas.microsoft.com/office/word/2010/wordml" xmlns:w15="http://schemas.microsoft.com/office/word/2012/wordml" xmlns:w16cex="http://schemas.microsoft.com/office/word/2018/wordml/cex" xmlns:w16cid="http://schemas.microsoft.com/office/word/2016/wordml/cid" xmlns:w16="http://schemas.microsoft.com/office/word/2018/wordml" xmlns:w16du="http://schemas.microsoft.com/office/word/2023/wordml/word16du" xmlns:w16sdtdh="http://schemas.microsoft.com/office/word/2020/wordml/sdtdatahash" xmlns:w16se="http://schemas.microsoft.com/office/word/2015/wordml/symex" xmlns:wpg="http://schemas.microsoft.com/office/word/2010/wordprocessingGroup" xmlns:wpi="http://schemas.microsoft.com/office/word/2010/wordprocessingInk" xmlns:wne="http://schemas.microsoft.com/office/word/2006/wordml" xmlns:wps="http://schemas.microsoft.com/office/word/2010/wordprocessingShape" mc:Ignorable="w14 w15 w16se w16cid w16 w16cex w16sdtdh w16du wp14">
   <w:footnote w:type="separator" w:id="-1">
     <w:p>
       <w:pPr>
@@ -2239,7 +2156,7 @@
 </file>
 
 <file path=word/header1.xml><?xml version="1.0" encoding="utf-8"?>
-<w:hdr xmlns:wpc="http://schemas.microsoft.com/office/word/2010/wordprocessingCanvas" xmlns:cx="http://schemas.microsoft.com/office/drawing/2014/chartex" xmlns:cx1="http://schemas.microsoft.com/office/drawing/2015/9/8/chartex" xmlns:cx2="http://schemas.microsoft.com/office/drawing/2015/10/21/chartex" xmlns:cx3="http://schemas.microsoft.com/office/drawing/2016/5/9/chartex" xmlns:cx4="http://schemas.microsoft.com/office/drawing/2016/5/10/chartex" xmlns:cx5="http://schemas.microsoft.com/office/drawing/2016/5/11/chartex" xmlns:cx6="http://schemas.microsoft.com/office/drawing/2016/5/12/chartex" xmlns:cx7="http://schemas.microsoft.com/office/drawing/2016/5/13/chartex" xmlns:cx8="http://schemas.microsoft.com/office/drawing/2016/5/14/chartex" xmlns:mc="http://schemas.openxmlformats.org/markup-compatibility/2006" xmlns:aink="http://schemas.microsoft.com/office/drawing/2016/ink" xmlns:am3d="http://schemas.microsoft.com/office/drawing/2017/model3d" xmlns:o="urn:schemas-microsoft-com:office:office" xmlns:r="http://schemas.openxmlformats.org/officeDocument/2006/relationships" xmlns:m="http://schemas.openxmlformats.org/officeDocument/2006/math" xmlns:v="urn:schemas-microsoft-com:vml" xmlns:wp14="http://schemas.microsoft.com/office/word/2010/wordprocessingDrawing" xmlns:wp="http://schemas.openxmlformats.org/drawingml/2006/wordprocessingDrawing" xmlns:w10="urn:schemas-microsoft-com:office:word" xmlns:w="http://schemas.openxmlformats.org/wordprocessingml/2006/main" xmlns:w14="http://schemas.microsoft.com/office/word/2010/wordml" xmlns:w15="http://schemas.microsoft.com/office/word/2012/wordml" xmlns:w16cid="http://schemas.microsoft.com/office/word/2016/wordml/cid" xmlns:w16se="http://schemas.microsoft.com/office/word/2015/wordml/symex" xmlns:wpg="http://schemas.microsoft.com/office/word/2010/wordprocessingGroup" xmlns:wpi="http://schemas.microsoft.com/office/word/2010/wordprocessingInk" xmlns:wne="http://schemas.microsoft.com/office/word/2006/wordml" xmlns:wps="http://schemas.microsoft.com/office/word/2010/wordprocessingShape" mc:Ignorable="w14 w15 w16se w16cid wp14">
+<w:hdr xmlns:wpc="http://schemas.microsoft.com/office/word/2010/wordprocessingCanvas" xmlns:cx="http://schemas.microsoft.com/office/drawing/2014/chartex" xmlns:cx1="http://schemas.microsoft.com/office/drawing/2015/9/8/chartex" xmlns:cx2="http://schemas.microsoft.com/office/drawing/2015/10/21/chartex" xmlns:cx3="http://schemas.microsoft.com/office/drawing/2016/5/9/chartex" xmlns:cx4="http://schemas.microsoft.com/office/drawing/2016/5/10/chartex" xmlns:cx5="http://schemas.microsoft.com/office/drawing/2016/5/11/chartex" xmlns:cx6="http://schemas.microsoft.com/office/drawing/2016/5/12/chartex" xmlns:cx7="http://schemas.microsoft.com/office/drawing/2016/5/13/chartex" xmlns:cx8="http://schemas.microsoft.com/office/drawing/2016/5/14/chartex" xmlns:mc="http://schemas.openxmlformats.org/markup-compatibility/2006" xmlns:aink="http://schemas.microsoft.com/office/drawing/2016/ink" xmlns:am3d="http://schemas.microsoft.com/office/drawing/2017/model3d" xmlns:o="urn:schemas-microsoft-com:office:office" xmlns:oel="http://schemas.microsoft.com/office/2019/extlst" xmlns:r="http://schemas.openxmlformats.org/officeDocument/2006/relationships" xmlns:m="http://schemas.openxmlformats.org/officeDocument/2006/math" xmlns:v="urn:schemas-microsoft-com:vml" xmlns:wp14="http://schemas.microsoft.com/office/word/2010/wordprocessingDrawing" xmlns:wp="http://schemas.openxmlformats.org/drawingml/2006/wordprocessingDrawing" xmlns:w10="urn:schemas-microsoft-com:office:word" xmlns:w="http://schemas.openxmlformats.org/wordprocessingml/2006/main" xmlns:w14="http://schemas.microsoft.com/office/word/2010/wordml" xmlns:w15="http://schemas.microsoft.com/office/word/2012/wordml" xmlns:w16cex="http://schemas.microsoft.com/office/word/2018/wordml/cex" xmlns:w16cid="http://schemas.microsoft.com/office/word/2016/wordml/cid" xmlns:w16="http://schemas.microsoft.com/office/word/2018/wordml" xmlns:w16du="http://schemas.microsoft.com/office/word/2023/wordml/word16du" xmlns:w16sdtdh="http://schemas.microsoft.com/office/word/2020/wordml/sdtdatahash" xmlns:w16se="http://schemas.microsoft.com/office/word/2015/wordml/symex" xmlns:wpg="http://schemas.microsoft.com/office/word/2010/wordprocessingGroup" xmlns:wpi="http://schemas.microsoft.com/office/word/2010/wordprocessingInk" xmlns:wne="http://schemas.microsoft.com/office/word/2006/wordml" xmlns:wps="http://schemas.microsoft.com/office/word/2010/wordprocessingShape" mc:Ignorable="w14 w15 w16se w16cid w16 w16cex w16sdtdh w16du wp14">
   <w:p>
     <w:pPr>
       <w:pStyle w:val="Header"/>
@@ -2308,7 +2225,7 @@
 </file>
 
 <file path=word/numbering.xml><?xml version="1.0" encoding="utf-8"?>
-<w:numbering xmlns:wpc="http://schemas.microsoft.com/office/word/2010/wordprocessingCanvas" xmlns:cx="http://schemas.microsoft.com/office/drawing/2014/chartex" xmlns:cx1="http://schemas.microsoft.com/office/drawing/2015/9/8/chartex" xmlns:cx2="http://schemas.microsoft.com/office/drawing/2015/10/21/chartex" xmlns:cx3="http://schemas.microsoft.com/office/drawing/2016/5/9/chartex" xmlns:cx4="http://schemas.microsoft.com/office/drawing/2016/5/10/chartex" xmlns:cx5="http://schemas.microsoft.com/office/drawing/2016/5/11/chartex" xmlns:cx6="http://schemas.microsoft.com/office/drawing/2016/5/12/chartex" xmlns:cx7="http://schemas.microsoft.com/office/drawing/2016/5/13/chartex" xmlns:cx8="http://schemas.microsoft.com/office/drawing/2016/5/14/chartex" xmlns:mc="http://schemas.openxmlformats.org/markup-compatibility/2006" xmlns:aink="http://schemas.microsoft.com/office/drawing/2016/ink" xmlns:am3d="http://schemas.microsoft.com/office/drawing/2017/model3d" xmlns:o="urn:schemas-microsoft-com:office:office" xmlns:r="http://schemas.openxmlformats.org/officeDocument/2006/relationships" xmlns:m="http://schemas.openxmlformats.org/officeDocument/2006/math" xmlns:v="urn:schemas-microsoft-com:vml" xmlns:wp14="http://schemas.microsoft.com/office/word/2010/wordprocessingDrawing" xmlns:wp="http://schemas.openxmlformats.org/drawingml/2006/wordprocessingDrawing" xmlns:w10="urn:schemas-microsoft-com:office:word" xmlns:w="http://schemas.openxmlformats.org/wordprocessingml/2006/main" xmlns:w14="http://schemas.microsoft.com/office/word/2010/wordml" xmlns:w15="http://schemas.microsoft.com/office/word/2012/wordml" xmlns:w16cid="http://schemas.microsoft.com/office/word/2016/wordml/cid" xmlns:w16se="http://schemas.microsoft.com/office/word/2015/wordml/symex" xmlns:wpg="http://schemas.microsoft.com/office/word/2010/wordprocessingGroup" xmlns:wpi="http://schemas.microsoft.com/office/word/2010/wordprocessingInk" xmlns:wne="http://schemas.microsoft.com/office/word/2006/wordml" xmlns:wps="http://schemas.microsoft.com/office/word/2010/wordprocessingShape" mc:Ignorable="w14 w15 w16se w16cid wp14">
+<w:numbering xmlns:wpc="http://schemas.microsoft.com/office/word/2010/wordprocessingCanvas" xmlns:cx="http://schemas.microsoft.com/office/drawing/2014/chartex" xmlns:cx1="http://schemas.microsoft.com/office/drawing/2015/9/8/chartex" xmlns:cx2="http://schemas.microsoft.com/office/drawing/2015/10/21/chartex" xmlns:cx3="http://schemas.microsoft.com/office/drawing/2016/5/9/chartex" xmlns:cx4="http://schemas.microsoft.com/office/drawing/2016/5/10/chartex" xmlns:cx5="http://schemas.microsoft.com/office/drawing/2016/5/11/chartex" xmlns:cx6="http://schemas.microsoft.com/office/drawing/2016/5/12/chartex" xmlns:cx7="http://schemas.microsoft.com/office/drawing/2016/5/13/chartex" xmlns:cx8="http://schemas.microsoft.com/office/drawing/2016/5/14/chartex" xmlns:mc="http://schemas.openxmlformats.org/markup-compatibility/2006" xmlns:aink="http://schemas.microsoft.com/office/drawing/2016/ink" xmlns:am3d="http://schemas.microsoft.com/office/drawing/2017/model3d" xmlns:o="urn:schemas-microsoft-com:office:office" xmlns:oel="http://schemas.microsoft.com/office/2019/extlst" xmlns:r="http://schemas.openxmlformats.org/officeDocument/2006/relationships" xmlns:m="http://schemas.openxmlformats.org/officeDocument/2006/math" xmlns:v="urn:schemas-microsoft-com:vml" xmlns:wp14="http://schemas.microsoft.com/office/word/2010/wordprocessingDrawing" xmlns:wp="http://schemas.openxmlformats.org/drawingml/2006/wordprocessingDrawing" xmlns:w10="urn:schemas-microsoft-com:office:word" xmlns:w="http://schemas.openxmlformats.org/wordprocessingml/2006/main" xmlns:w14="http://schemas.microsoft.com/office/word/2010/wordml" xmlns:w15="http://schemas.microsoft.com/office/word/2012/wordml" xmlns:w16cex="http://schemas.microsoft.com/office/word/2018/wordml/cex" xmlns:w16cid="http://schemas.microsoft.com/office/word/2016/wordml/cid" xmlns:w16="http://schemas.microsoft.com/office/word/2018/wordml" xmlns:w16du="http://schemas.microsoft.com/office/word/2023/wordml/word16du" xmlns:w16sdtdh="http://schemas.microsoft.com/office/word/2020/wordml/sdtdatahash" xmlns:w16se="http://schemas.microsoft.com/office/word/2015/wordml/symex" xmlns:wpg="http://schemas.microsoft.com/office/word/2010/wordprocessingGroup" xmlns:wpi="http://schemas.microsoft.com/office/word/2010/wordprocessingInk" xmlns:wne="http://schemas.microsoft.com/office/word/2006/wordml" xmlns:wps="http://schemas.microsoft.com/office/word/2010/wordprocessingShape" mc:Ignorable="w14 w15 w16se w16cid w16 w16cex w16sdtdh w16du wp14">
   <w:abstractNum w:abstractNumId="0" w15:restartNumberingAfterBreak="0">
     <w:nsid w:val="084B6288"/>
     <w:multiLevelType w:val="multilevel"/>
@@ -2976,29 +2893,29 @@
       </w:rPr>
     </w:lvl>
   </w:abstractNum>
-  <w:num w:numId="1">
+  <w:num w:numId="1" w16cid:durableId="1038043615">
     <w:abstractNumId w:val="5"/>
   </w:num>
-  <w:num w:numId="2">
+  <w:num w:numId="2" w16cid:durableId="29649228">
     <w:abstractNumId w:val="2"/>
   </w:num>
-  <w:num w:numId="3">
+  <w:num w:numId="3" w16cid:durableId="485323755">
     <w:abstractNumId w:val="1"/>
   </w:num>
-  <w:num w:numId="4">
+  <w:num w:numId="4" w16cid:durableId="536545020">
     <w:abstractNumId w:val="0"/>
   </w:num>
-  <w:num w:numId="5">
+  <w:num w:numId="5" w16cid:durableId="406078032">
     <w:abstractNumId w:val="4"/>
   </w:num>
-  <w:num w:numId="6">
+  <w:num w:numId="6" w16cid:durableId="652682773">
     <w:abstractNumId w:val="3"/>
   </w:num>
 </w:numbering>
 </file>
 
 <file path=word/styles.xml><?xml version="1.0" encoding="utf-8"?>
-<w:styles xmlns:mc="http://schemas.openxmlformats.org/markup-compatibility/2006" xmlns:r="http://schemas.openxmlformats.org/officeDocument/2006/relationships" xmlns:w="http://schemas.openxmlformats.org/wordprocessingml/2006/main" xmlns:w14="http://schemas.microsoft.com/office/word/2010/wordml" xmlns:w15="http://schemas.microsoft.com/office/word/2012/wordml" xmlns:w16cid="http://schemas.microsoft.com/office/word/2016/wordml/cid" xmlns:w16se="http://schemas.microsoft.com/office/word/2015/wordml/symex" mc:Ignorable="w14 w15 w16se w16cid">
+<w:styles xmlns:mc="http://schemas.openxmlformats.org/markup-compatibility/2006" xmlns:r="http://schemas.openxmlformats.org/officeDocument/2006/relationships" xmlns:w="http://schemas.openxmlformats.org/wordprocessingml/2006/main" xmlns:w14="http://schemas.microsoft.com/office/word/2010/wordml" xmlns:w15="http://schemas.microsoft.com/office/word/2012/wordml" xmlns:w16cex="http://schemas.microsoft.com/office/word/2018/wordml/cex" xmlns:w16cid="http://schemas.microsoft.com/office/word/2016/wordml/cid" xmlns:w16="http://schemas.microsoft.com/office/word/2018/wordml" xmlns:w16du="http://schemas.microsoft.com/office/word/2023/wordml/word16du" xmlns:w16sdtdh="http://schemas.microsoft.com/office/word/2020/wordml/sdtdatahash" xmlns:w16se="http://schemas.microsoft.com/office/word/2015/wordml/symex" mc:Ignorable="w14 w15 w16se w16cid w16 w16cex w16sdtdh w16du">
   <w:docDefaults>
     <w:rPrDefault>
       <w:rPr>
@@ -3009,7 +2926,7 @@
     </w:rPrDefault>
     <w:pPrDefault/>
   </w:docDefaults>
-  <w:latentStyles w:defLockedState="0" w:defUIPriority="99" w:defSemiHidden="0" w:defUnhideWhenUsed="0" w:defQFormat="0" w:count="375">
+  <w:latentStyles w:defLockedState="0" w:defUIPriority="99" w:defSemiHidden="0" w:defUnhideWhenUsed="0" w:defQFormat="0" w:count="376">
     <w:lsdException w:name="Normal" w:uiPriority="0" w:qFormat="1"/>
     <w:lsdException w:name="heading 1" w:uiPriority="9" w:qFormat="1"/>
     <w:lsdException w:name="heading 2" w:semiHidden="1" w:uiPriority="9" w:unhideWhenUsed="1" w:qFormat="1"/>
@@ -3164,7 +3081,7 @@
     <w:lsdException w:name="Table Web 2" w:semiHidden="1" w:unhideWhenUsed="1"/>
     <w:lsdException w:name="Table Web 3" w:semiHidden="1" w:unhideWhenUsed="1"/>
     <w:lsdException w:name="Balloon Text" w:semiHidden="1" w:unhideWhenUsed="1"/>
-    <w:lsdException w:name="Table Grid" w:semiHidden="1" w:uiPriority="59" w:unhideWhenUsed="1"/>
+    <w:lsdException w:name="Table Grid" w:uiPriority="59"/>
     <w:lsdException w:name="Table Theme" w:semiHidden="1" w:unhideWhenUsed="1"/>
     <w:lsdException w:name="Placeholder Text" w:semiHidden="1"/>
     <w:lsdException w:name="No Spacing" w:uiPriority="1" w:qFormat="1"/>
@@ -3385,6 +3302,7 @@
     <w:lsdException w:name="Smart Hyperlink" w:semiHidden="1" w:unhideWhenUsed="1"/>
     <w:lsdException w:name="Hashtag" w:semiHidden="1" w:unhideWhenUsed="1"/>
     <w:lsdException w:name="Unresolved Mention" w:semiHidden="1" w:unhideWhenUsed="1"/>
+    <w:lsdException w:name="Smart Link" w:semiHidden="1" w:unhideWhenUsed="1"/>
   </w:latentStyles>
   <w:style w:type="paragraph" w:default="1" w:styleId="Normal">
     <w:name w:val="Normal"/>
@@ -3788,6 +3706,29 @@
       </w:tblBorders>
     </w:tblPr>
   </w:style>
+  <w:style w:type="character" w:styleId="Hyperlink">
+    <w:name w:val="Hyperlink"/>
+    <w:basedOn w:val="DefaultParagraphFont"/>
+    <w:uiPriority w:val="99"/>
+    <w:unhideWhenUsed/>
+    <w:rsid w:val="00C2361D"/>
+    <w:rPr>
+      <w:color w:val="0000FF" w:themeColor="hyperlink"/>
+      <w:u w:val="single"/>
+    </w:rPr>
+  </w:style>
+  <w:style w:type="character" w:styleId="UnresolvedMention">
+    <w:name w:val="Unresolved Mention"/>
+    <w:basedOn w:val="DefaultParagraphFont"/>
+    <w:uiPriority w:val="99"/>
+    <w:semiHidden/>
+    <w:unhideWhenUsed/>
+    <w:rsid w:val="00C2361D"/>
+    <w:rPr>
+      <w:color w:val="605E5C"/>
+      <w:shd w:val="clear" w:color="auto" w:fill="E1DFDD"/>
+    </w:rPr>
+  </w:style>
 </w:styles>
 </file>
 

</xml_diff>